<commit_message>
Successfully implemented a http handler for login attempts, that stores log in database. I used the http handler of python (not the one of flask)
</commit_message>
<xml_diff>
--- a/Documentation/Git.docx
+++ b/Documentation/Git.docx
@@ -25,39 +25,115 @@
         <w:rPr>
           <w:lang w:val="en-US"/>
         </w:rPr>
-        <w:t>&gt;&gt; git init</w:t>
-      </w:r>
-    </w:p>
-    <w:p>
-      <w:pPr>
-        <w:rPr>
-          <w:lang w:val="en-US"/>
-        </w:rPr>
-      </w:pPr>
-      <w:r>
-        <w:rPr>
-          <w:lang w:val="en-US"/>
-        </w:rPr>
-        <w:t>Add remote repository with alias name “ama” (actionsmanagementapp)</w:t>
-      </w:r>
-    </w:p>
-    <w:p>
-      <w:pPr>
-        <w:rPr>
-          <w:lang w:val="en-US"/>
-        </w:rPr>
-      </w:pPr>
-      <w:r>
-        <w:rPr>
-          <w:lang w:val="en-US"/>
-        </w:rPr>
         <w:t xml:space="preserve">&gt;&gt; </w:t>
       </w:r>
-      <w:r>
-        <w:rPr>
-          <w:lang w:val="en-US"/>
-        </w:rPr>
-        <w:t xml:space="preserve">git remote add ama </w:t>
+      <w:proofErr w:type="spellStart"/>
+      <w:proofErr w:type="gramStart"/>
+      <w:r>
+        <w:rPr>
+          <w:lang w:val="en-US"/>
+        </w:rPr>
+        <w:t>git</w:t>
+      </w:r>
+      <w:proofErr w:type="spellEnd"/>
+      <w:proofErr w:type="gramEnd"/>
+      <w:r>
+        <w:rPr>
+          <w:lang w:val="en-US"/>
+        </w:rPr>
+        <w:t xml:space="preserve"> </w:t>
+      </w:r>
+      <w:proofErr w:type="spellStart"/>
+      <w:r>
+        <w:rPr>
+          <w:lang w:val="en-US"/>
+        </w:rPr>
+        <w:t>init</w:t>
+      </w:r>
+      <w:proofErr w:type="spellEnd"/>
+    </w:p>
+    <w:p>
+      <w:pPr>
+        <w:rPr>
+          <w:lang w:val="en-US"/>
+        </w:rPr>
+      </w:pPr>
+      <w:r>
+        <w:rPr>
+          <w:lang w:val="en-US"/>
+        </w:rPr>
+        <w:t>Add remote repository with alias name “</w:t>
+      </w:r>
+      <w:proofErr w:type="spellStart"/>
+      <w:r>
+        <w:rPr>
+          <w:lang w:val="en-US"/>
+        </w:rPr>
+        <w:t>ama</w:t>
+      </w:r>
+      <w:proofErr w:type="spellEnd"/>
+      <w:r>
+        <w:rPr>
+          <w:lang w:val="en-US"/>
+        </w:rPr>
+        <w:t>” (</w:t>
+      </w:r>
+      <w:proofErr w:type="spellStart"/>
+      <w:r>
+        <w:rPr>
+          <w:lang w:val="en-US"/>
+        </w:rPr>
+        <w:t>actionsmanagementapp</w:t>
+      </w:r>
+      <w:proofErr w:type="spellEnd"/>
+      <w:r>
+        <w:rPr>
+          <w:lang w:val="en-US"/>
+        </w:rPr>
+        <w:t>)</w:t>
+      </w:r>
+    </w:p>
+    <w:p>
+      <w:pPr>
+        <w:rPr>
+          <w:lang w:val="en-US"/>
+        </w:rPr>
+      </w:pPr>
+      <w:r>
+        <w:rPr>
+          <w:lang w:val="en-US"/>
+        </w:rPr>
+        <w:t xml:space="preserve">&gt;&gt; </w:t>
+      </w:r>
+      <w:proofErr w:type="spellStart"/>
+      <w:proofErr w:type="gramStart"/>
+      <w:r>
+        <w:rPr>
+          <w:lang w:val="en-US"/>
+        </w:rPr>
+        <w:t>git</w:t>
+      </w:r>
+      <w:proofErr w:type="spellEnd"/>
+      <w:proofErr w:type="gramEnd"/>
+      <w:r>
+        <w:rPr>
+          <w:lang w:val="en-US"/>
+        </w:rPr>
+        <w:t xml:space="preserve"> remote add </w:t>
+      </w:r>
+      <w:proofErr w:type="spellStart"/>
+      <w:r>
+        <w:rPr>
+          <w:lang w:val="en-US"/>
+        </w:rPr>
+        <w:t>ama</w:t>
+      </w:r>
+      <w:proofErr w:type="spellEnd"/>
+      <w:r>
+        <w:rPr>
+          <w:lang w:val="en-US"/>
+        </w:rPr>
+        <w:t xml:space="preserve"> </w:t>
       </w:r>
       <w:hyperlink r:id="rId5" w:history="1">
         <w:r>
@@ -94,11 +170,35 @@
         </w:rPr>
         <w:t xml:space="preserve">&gt;&gt; </w:t>
       </w:r>
-      <w:r>
-        <w:rPr>
-          <w:lang w:val="en-US"/>
-        </w:rPr>
-        <w:t xml:space="preserve">git -c http.sslVerify=false clone </w:t>
+      <w:proofErr w:type="spellStart"/>
+      <w:proofErr w:type="gramStart"/>
+      <w:r>
+        <w:rPr>
+          <w:lang w:val="en-US"/>
+        </w:rPr>
+        <w:t>git</w:t>
+      </w:r>
+      <w:proofErr w:type="spellEnd"/>
+      <w:proofErr w:type="gramEnd"/>
+      <w:r>
+        <w:rPr>
+          <w:lang w:val="en-US"/>
+        </w:rPr>
+        <w:t xml:space="preserve"> -c </w:t>
+      </w:r>
+      <w:proofErr w:type="spellStart"/>
+      <w:r>
+        <w:rPr>
+          <w:lang w:val="en-US"/>
+        </w:rPr>
+        <w:t>http.sslVerify</w:t>
+      </w:r>
+      <w:proofErr w:type="spellEnd"/>
+      <w:r>
+        <w:rPr>
+          <w:lang w:val="en-US"/>
+        </w:rPr>
+        <w:t xml:space="preserve">=false clone </w:t>
       </w:r>
       <w:hyperlink r:id="rId6" w:history="1">
         <w:r>
@@ -133,7 +233,23 @@
         <w:rPr>
           <w:lang w:val="en-US"/>
         </w:rPr>
-        <w:t>&gt;&gt; git add *</w:t>
+        <w:t xml:space="preserve">&gt;&gt; </w:t>
+      </w:r>
+      <w:proofErr w:type="spellStart"/>
+      <w:proofErr w:type="gramStart"/>
+      <w:r>
+        <w:rPr>
+          <w:lang w:val="en-US"/>
+        </w:rPr>
+        <w:t>git</w:t>
+      </w:r>
+      <w:proofErr w:type="spellEnd"/>
+      <w:proofErr w:type="gramEnd"/>
+      <w:r>
+        <w:rPr>
+          <w:lang w:val="en-US"/>
+        </w:rPr>
+        <w:t xml:space="preserve"> add *</w:t>
       </w:r>
     </w:p>
     <w:p>
@@ -159,7 +275,23 @@
         <w:rPr>
           <w:lang w:val="en-US"/>
         </w:rPr>
-        <w:t>&gt;&gt; git status</w:t>
+        <w:t xml:space="preserve">&gt;&gt; </w:t>
+      </w:r>
+      <w:proofErr w:type="spellStart"/>
+      <w:proofErr w:type="gramStart"/>
+      <w:r>
+        <w:rPr>
+          <w:lang w:val="en-US"/>
+        </w:rPr>
+        <w:t>git</w:t>
+      </w:r>
+      <w:proofErr w:type="spellEnd"/>
+      <w:proofErr w:type="gramEnd"/>
+      <w:r>
+        <w:rPr>
+          <w:lang w:val="en-US"/>
+        </w:rPr>
+        <w:t xml:space="preserve"> status</w:t>
       </w:r>
     </w:p>
     <w:p>
@@ -185,7 +317,23 @@
         <w:rPr>
           <w:lang w:val="en-US"/>
         </w:rPr>
-        <w:t xml:space="preserve">&gt;&gt; git diff </w:t>
+        <w:t xml:space="preserve">&gt;&gt; </w:t>
+      </w:r>
+      <w:proofErr w:type="spellStart"/>
+      <w:proofErr w:type="gramStart"/>
+      <w:r>
+        <w:rPr>
+          <w:lang w:val="en-US"/>
+        </w:rPr>
+        <w:t>git</w:t>
+      </w:r>
+      <w:proofErr w:type="spellEnd"/>
+      <w:proofErr w:type="gramEnd"/>
+      <w:r>
+        <w:rPr>
+          <w:lang w:val="en-US"/>
+        </w:rPr>
+        <w:t xml:space="preserve"> diff </w:t>
       </w:r>
     </w:p>
     <w:p>
@@ -211,15 +359,24 @@
         <w:rPr>
           <w:lang w:val="en-US"/>
         </w:rPr>
-        <w:t>&gt;&gt; git log</w:t>
-      </w:r>
-    </w:p>
-    <w:p>
-      <w:pPr>
-        <w:rPr>
-          <w:lang w:val="en-US"/>
-        </w:rPr>
-      </w:pPr>
+        <w:t xml:space="preserve">&gt;&gt; </w:t>
+      </w:r>
+      <w:proofErr w:type="spellStart"/>
+      <w:proofErr w:type="gramStart"/>
+      <w:r>
+        <w:rPr>
+          <w:lang w:val="en-US"/>
+        </w:rPr>
+        <w:t>git</w:t>
+      </w:r>
+      <w:proofErr w:type="spellEnd"/>
+      <w:proofErr w:type="gramEnd"/>
+      <w:r>
+        <w:rPr>
+          <w:lang w:val="en-US"/>
+        </w:rPr>
+        <w:t xml:space="preserve"> log</w:t>
+      </w:r>
     </w:p>
     <w:p>
       <w:pPr>
@@ -244,47 +401,113 @@
         <w:rPr>
           <w:lang w:val="en-US"/>
         </w:rPr>
-        <w:t>&gt;&gt; git help</w:t>
-      </w:r>
-    </w:p>
-    <w:p>
-      <w:pPr>
-        <w:rPr>
-          <w:lang w:val="en-US"/>
-        </w:rPr>
-      </w:pPr>
-    </w:p>
-    <w:p>
-      <w:pPr>
-        <w:rPr>
-          <w:lang w:val="en-US"/>
-        </w:rPr>
-      </w:pPr>
-      <w:r>
-        <w:rPr>
-          <w:lang w:val="en-US"/>
-        </w:rPr>
-        <w:t>To fetch remote repository</w:t>
-      </w:r>
-    </w:p>
-    <w:p>
-      <w:pPr>
-        <w:rPr>
-          <w:lang w:val="en-US"/>
-        </w:rPr>
-      </w:pPr>
-      <w:r>
-        <w:rPr>
-          <w:lang w:val="en-US"/>
-        </w:rPr>
-        <w:t xml:space="preserve">git -c http.sslVerify=false fetch </w:t>
+        <w:t xml:space="preserve">&gt;&gt; </w:t>
+      </w:r>
+      <w:proofErr w:type="spellStart"/>
+      <w:proofErr w:type="gramStart"/>
+      <w:r>
+        <w:rPr>
+          <w:lang w:val="en-US"/>
+        </w:rPr>
+        <w:t>git</w:t>
+      </w:r>
+      <w:proofErr w:type="spellEnd"/>
+      <w:proofErr w:type="gramEnd"/>
+      <w:r>
+        <w:rPr>
+          <w:lang w:val="en-US"/>
+        </w:rPr>
+        <w:t xml:space="preserve"> help</w:t>
+      </w:r>
+    </w:p>
+    <w:p>
+      <w:pPr>
+        <w:rPr>
+          <w:lang w:val="en-US"/>
+        </w:rPr>
+      </w:pPr>
+    </w:p>
+    <w:p>
+      <w:pPr>
+        <w:rPr>
+          <w:lang w:val="en-US"/>
+        </w:rPr>
+      </w:pPr>
+      <w:r>
+        <w:rPr>
+          <w:lang w:val="en-US"/>
+        </w:rPr>
+        <w:t>To pull remote</w:t>
+      </w:r>
+      <w:r>
+        <w:rPr>
+          <w:lang w:val="en-US"/>
+        </w:rPr>
+        <w:t xml:space="preserve"> repository</w:t>
+      </w:r>
+    </w:p>
+    <w:p>
+      <w:pPr>
+        <w:rPr>
+          <w:lang w:val="en-US"/>
+        </w:rPr>
+      </w:pPr>
+      <w:proofErr w:type="spellStart"/>
+      <w:proofErr w:type="gramStart"/>
+      <w:r>
+        <w:rPr>
+          <w:lang w:val="en-US"/>
+        </w:rPr>
+        <w:t>git</w:t>
+      </w:r>
+      <w:proofErr w:type="spellEnd"/>
+      <w:proofErr w:type="gramEnd"/>
+      <w:r>
+        <w:rPr>
+          <w:lang w:val="en-US"/>
+        </w:rPr>
+        <w:t xml:space="preserve"> -c </w:t>
+      </w:r>
+      <w:proofErr w:type="spellStart"/>
+      <w:r>
+        <w:rPr>
+          <w:lang w:val="en-US"/>
+        </w:rPr>
+        <w:t>http.sslVerify</w:t>
+      </w:r>
+      <w:proofErr w:type="spellEnd"/>
+      <w:r>
+        <w:rPr>
+          <w:lang w:val="en-US"/>
+        </w:rPr>
+        <w:t xml:space="preserve">=false </w:t>
+      </w:r>
+      <w:r>
+        <w:rPr>
+          <w:lang w:val="en-US"/>
+        </w:rPr>
+        <w:t>pull</w:t>
+      </w:r>
+      <w:r>
+        <w:rPr>
+          <w:lang w:val="en-US"/>
+        </w:rPr>
+        <w:t xml:space="preserve"> </w:t>
       </w:r>
       <w:commentRangeStart w:id="0"/>
-      <w:r>
-        <w:rPr>
-          <w:lang w:val="en-US"/>
-        </w:rPr>
-        <w:t xml:space="preserve">ama </w:t>
+      <w:proofErr w:type="spellStart"/>
+      <w:r>
+        <w:rPr>
+          <w:lang w:val="en-US"/>
+        </w:rPr>
+        <w:t>ama</w:t>
+      </w:r>
+      <w:proofErr w:type="spellEnd"/>
+      <w:r>
+        <w:rPr>
+          <w:lang w:val="en-US"/>
+        </w:rPr>
+        <w:t xml:space="preserve"> </w:t>
       </w:r>
       <w:commentRangeEnd w:id="0"/>
       <w:r>
@@ -293,12 +516,382 @@
         </w:rPr>
         <w:commentReference w:id="0"/>
       </w:r>
-      <w:r>
-        <w:rPr>
-          <w:lang w:val="en-US"/>
-        </w:rPr>
-        <w:t>master</w:t>
-      </w:r>
+    </w:p>
+    <w:p>
+      <w:pPr>
+        <w:rPr>
+          <w:b/>
+          <w:u w:val="single"/>
+          <w:lang w:val="en-US"/>
+        </w:rPr>
+      </w:pPr>
+      <w:r>
+        <w:rPr>
+          <w:b/>
+          <w:u w:val="single"/>
+          <w:lang w:val="en-US"/>
+        </w:rPr>
+        <w:t>Working with branches</w:t>
+      </w:r>
+    </w:p>
+    <w:p>
+      <w:pPr>
+        <w:rPr>
+          <w:b/>
+          <w:lang w:val="en-US"/>
+        </w:rPr>
+      </w:pPr>
+      <w:r>
+        <w:rPr>
+          <w:b/>
+          <w:lang w:val="en-US"/>
+        </w:rPr>
+        <w:t>Create a new local branch and check it out</w:t>
+      </w:r>
+    </w:p>
+    <w:p>
+      <w:pPr>
+        <w:rPr>
+          <w:lang w:val="en-US"/>
+        </w:rPr>
+      </w:pPr>
+      <w:r>
+        <w:rPr>
+          <w:lang w:val="en-US"/>
+        </w:rPr>
+        <w:t xml:space="preserve">&gt;&gt; </w:t>
+      </w:r>
+      <w:proofErr w:type="spellStart"/>
+      <w:r>
+        <w:rPr>
+          <w:lang w:val="en-US"/>
+        </w:rPr>
+        <w:t>Git</w:t>
+      </w:r>
+      <w:proofErr w:type="spellEnd"/>
+      <w:r>
+        <w:rPr>
+          <w:lang w:val="en-US"/>
+        </w:rPr>
+        <w:t xml:space="preserve"> checkout –b [name of the new branch]</w:t>
+      </w:r>
+    </w:p>
+    <w:p>
+      <w:pPr>
+        <w:rPr>
+          <w:b/>
+          <w:lang w:val="en-US"/>
+        </w:rPr>
+      </w:pPr>
+      <w:r>
+        <w:rPr>
+          <w:b/>
+          <w:lang w:val="en-US"/>
+        </w:rPr>
+        <w:t>Add a remote for the branch</w:t>
+      </w:r>
+    </w:p>
+    <w:p>
+      <w:pPr>
+        <w:rPr>
+          <w:lang w:val="en-US"/>
+        </w:rPr>
+      </w:pPr>
+      <w:r>
+        <w:rPr>
+          <w:lang w:val="en-US"/>
+        </w:rPr>
+        <w:t xml:space="preserve">&gt;&gt; </w:t>
+      </w:r>
+      <w:proofErr w:type="spellStart"/>
+      <w:proofErr w:type="gramStart"/>
+      <w:r>
+        <w:rPr>
+          <w:lang w:val="en-US"/>
+        </w:rPr>
+        <w:t>git</w:t>
+      </w:r>
+      <w:proofErr w:type="spellEnd"/>
+      <w:proofErr w:type="gramEnd"/>
+      <w:r>
+        <w:rPr>
+          <w:lang w:val="en-US"/>
+        </w:rPr>
+        <w:t xml:space="preserve"> remote add [</w:t>
+      </w:r>
+      <w:proofErr w:type="spellStart"/>
+      <w:r>
+        <w:rPr>
+          <w:lang w:val="en-US"/>
+        </w:rPr>
+        <w:t>name_of_your_remote</w:t>
+      </w:r>
+      <w:proofErr w:type="spellEnd"/>
+      <w:r>
+        <w:rPr>
+          <w:lang w:val="en-US"/>
+        </w:rPr>
+        <w:t>]</w:t>
+      </w:r>
+    </w:p>
+    <w:p>
+      <w:pPr>
+        <w:rPr>
+          <w:b/>
+          <w:lang w:val="en-US"/>
+        </w:rPr>
+      </w:pPr>
+      <w:r>
+        <w:rPr>
+          <w:b/>
+          <w:lang w:val="en-US"/>
+        </w:rPr>
+        <w:t>Push the changes from the commit to the remote branch</w:t>
+      </w:r>
+    </w:p>
+    <w:p>
+      <w:pPr>
+        <w:rPr>
+          <w:lang w:val="en-US"/>
+        </w:rPr>
+      </w:pPr>
+      <w:r>
+        <w:rPr>
+          <w:lang w:val="en-US"/>
+        </w:rPr>
+        <w:t xml:space="preserve">&gt;&gt; </w:t>
+      </w:r>
+      <w:proofErr w:type="spellStart"/>
+      <w:proofErr w:type="gramStart"/>
+      <w:r>
+        <w:rPr>
+          <w:lang w:val="en-US"/>
+        </w:rPr>
+        <w:t>git</w:t>
+      </w:r>
+      <w:proofErr w:type="spellEnd"/>
+      <w:proofErr w:type="gramEnd"/>
+      <w:r>
+        <w:rPr>
+          <w:lang w:val="en-US"/>
+        </w:rPr>
+        <w:t xml:space="preserve"> push [</w:t>
+      </w:r>
+      <w:proofErr w:type="spellStart"/>
+      <w:r>
+        <w:rPr>
+          <w:lang w:val="en-US"/>
+        </w:rPr>
+        <w:t>name_of_your_new_remote</w:t>
+      </w:r>
+      <w:proofErr w:type="spellEnd"/>
+      <w:r>
+        <w:rPr>
+          <w:lang w:val="en-US"/>
+        </w:rPr>
+        <w:t>] [</w:t>
+      </w:r>
+      <w:proofErr w:type="spellStart"/>
+      <w:r>
+        <w:rPr>
+          <w:lang w:val="en-US"/>
+        </w:rPr>
+        <w:t>name_of_your_branch</w:t>
+      </w:r>
+      <w:proofErr w:type="spellEnd"/>
+      <w:r>
+        <w:rPr>
+          <w:lang w:val="en-US"/>
+        </w:rPr>
+        <w:t>]</w:t>
+      </w:r>
+    </w:p>
+    <w:p>
+      <w:pPr>
+        <w:rPr>
+          <w:b/>
+          <w:lang w:val="en-US"/>
+        </w:rPr>
+      </w:pPr>
+      <w:r>
+        <w:rPr>
+          <w:b/>
+          <w:lang w:val="en-US"/>
+        </w:rPr>
+        <w:t>To merge branch (if the repository is called develop)</w:t>
+      </w:r>
+    </w:p>
+    <w:p>
+      <w:pPr>
+        <w:rPr>
+          <w:lang w:val="en-US"/>
+        </w:rPr>
+      </w:pPr>
+      <w:proofErr w:type="spellStart"/>
+      <w:proofErr w:type="gramStart"/>
+      <w:r>
+        <w:rPr>
+          <w:lang w:val="en-US"/>
+        </w:rPr>
+        <w:lastRenderedPageBreak/>
+        <w:t>git</w:t>
+      </w:r>
+      <w:proofErr w:type="spellEnd"/>
+      <w:proofErr w:type="gramEnd"/>
+      <w:r>
+        <w:rPr>
+          <w:lang w:val="en-US"/>
+        </w:rPr>
+        <w:t xml:space="preserve"> merge [</w:t>
+      </w:r>
+      <w:proofErr w:type="spellStart"/>
+      <w:r>
+        <w:rPr>
+          <w:lang w:val="en-US"/>
+        </w:rPr>
+        <w:t>name_of_your_remote</w:t>
+      </w:r>
+      <w:proofErr w:type="spellEnd"/>
+      <w:r>
+        <w:rPr>
+          <w:lang w:val="en-US"/>
+        </w:rPr>
+        <w:t>]/develop</w:t>
+      </w:r>
+    </w:p>
+    <w:p>
+      <w:pPr>
+        <w:rPr>
+          <w:b/>
+          <w:lang w:val="en-US"/>
+        </w:rPr>
+      </w:pPr>
+      <w:r>
+        <w:rPr>
+          <w:b/>
+          <w:lang w:val="en-US"/>
+        </w:rPr>
+        <w:t>Force deletion of branch locally</w:t>
+      </w:r>
+      <w:bookmarkStart w:id="1" w:name="_GoBack"/>
+      <w:bookmarkEnd w:id="1"/>
+    </w:p>
+    <w:p>
+      <w:pPr>
+        <w:rPr>
+          <w:lang w:val="en-US"/>
+        </w:rPr>
+      </w:pPr>
+      <w:r>
+        <w:rPr>
+          <w:lang w:val="en-US"/>
+        </w:rPr>
+        <w:t xml:space="preserve">&gt;&gt; </w:t>
+      </w:r>
+      <w:proofErr w:type="spellStart"/>
+      <w:proofErr w:type="gramStart"/>
+      <w:r>
+        <w:rPr>
+          <w:lang w:val="en-US"/>
+        </w:rPr>
+        <w:t>git</w:t>
+      </w:r>
+      <w:proofErr w:type="spellEnd"/>
+      <w:proofErr w:type="gramEnd"/>
+      <w:r>
+        <w:rPr>
+          <w:lang w:val="en-US"/>
+        </w:rPr>
+        <w:t xml:space="preserve"> branch -D [</w:t>
+      </w:r>
+      <w:proofErr w:type="spellStart"/>
+      <w:r>
+        <w:rPr>
+          <w:lang w:val="en-US"/>
+        </w:rPr>
+        <w:t>name_of_your_new_branch</w:t>
+      </w:r>
+      <w:proofErr w:type="spellEnd"/>
+      <w:r>
+        <w:rPr>
+          <w:lang w:val="en-US"/>
+        </w:rPr>
+        <w:t>]</w:t>
+      </w:r>
+    </w:p>
+    <w:p>
+      <w:pPr>
+        <w:rPr>
+          <w:b/>
+          <w:lang w:val="en-US"/>
+        </w:rPr>
+      </w:pPr>
+      <w:r>
+        <w:rPr>
+          <w:b/>
+          <w:lang w:val="en-US"/>
+        </w:rPr>
+        <w:t xml:space="preserve">Delete the branch on </w:t>
+      </w:r>
+      <w:proofErr w:type="spellStart"/>
+      <w:r>
+        <w:rPr>
+          <w:b/>
+          <w:lang w:val="en-US"/>
+        </w:rPr>
+        <w:t>Github</w:t>
+      </w:r>
+      <w:proofErr w:type="spellEnd"/>
+    </w:p>
+    <w:p>
+      <w:pPr>
+        <w:rPr>
+          <w:lang w:val="en-US"/>
+        </w:rPr>
+      </w:pPr>
+      <w:r>
+        <w:rPr>
+          <w:lang w:val="en-US"/>
+        </w:rPr>
+        <w:t xml:space="preserve">&gt;&gt; </w:t>
+      </w:r>
+      <w:proofErr w:type="spellStart"/>
+      <w:proofErr w:type="gramStart"/>
+      <w:r>
+        <w:rPr>
+          <w:lang w:val="en-US"/>
+        </w:rPr>
+        <w:t>git</w:t>
+      </w:r>
+      <w:proofErr w:type="spellEnd"/>
+      <w:proofErr w:type="gramEnd"/>
+      <w:r>
+        <w:rPr>
+          <w:lang w:val="en-US"/>
+        </w:rPr>
+        <w:t xml:space="preserve"> push origin :[</w:t>
+      </w:r>
+      <w:proofErr w:type="spellStart"/>
+      <w:r>
+        <w:rPr>
+          <w:lang w:val="en-US"/>
+        </w:rPr>
+        <w:t>name_of_your_new_branch</w:t>
+      </w:r>
+      <w:proofErr w:type="spellEnd"/>
+      <w:r>
+        <w:rPr>
+          <w:lang w:val="en-US"/>
+        </w:rPr>
+        <w:t>]</w:t>
+      </w:r>
+    </w:p>
+    <w:p>
+      <w:pPr>
+        <w:rPr>
+          <w:lang w:val="en-US"/>
+        </w:rPr>
+      </w:pPr>
     </w:p>
     <w:p>
       <w:pPr>
@@ -339,8 +932,6 @@
         </w:rPr>
         <w:t>The repository name</w:t>
       </w:r>
-      <w:bookmarkStart w:id="1" w:name="_GoBack"/>
-      <w:bookmarkEnd w:id="1"/>
     </w:p>
   </w:comment>
 </w:comments>

</xml_diff>

<commit_message>
Updated git documentation file
</commit_message>
<xml_diff>
--- a/Documentation/Git.docx
+++ b/Documentation/Git.docx
@@ -25,39 +25,115 @@
         <w:rPr>
           <w:lang w:val="en-US"/>
         </w:rPr>
-        <w:t>&gt;&gt; git init</w:t>
-      </w:r>
-    </w:p>
-    <w:p>
-      <w:pPr>
-        <w:rPr>
-          <w:lang w:val="en-US"/>
-        </w:rPr>
-      </w:pPr>
-      <w:r>
-        <w:rPr>
-          <w:lang w:val="en-US"/>
-        </w:rPr>
-        <w:t>Add remote repository with alias name “ama” (actionsmanagementapp)</w:t>
-      </w:r>
-    </w:p>
-    <w:p>
-      <w:pPr>
-        <w:rPr>
-          <w:lang w:val="en-US"/>
-        </w:rPr>
-      </w:pPr>
-      <w:r>
-        <w:rPr>
-          <w:lang w:val="en-US"/>
-        </w:rPr>
         <w:t xml:space="preserve">&gt;&gt; </w:t>
       </w:r>
-      <w:r>
-        <w:rPr>
-          <w:lang w:val="en-US"/>
-        </w:rPr>
-        <w:t xml:space="preserve">git remote add ama </w:t>
+      <w:proofErr w:type="spellStart"/>
+      <w:proofErr w:type="gramStart"/>
+      <w:r>
+        <w:rPr>
+          <w:lang w:val="en-US"/>
+        </w:rPr>
+        <w:t>git</w:t>
+      </w:r>
+      <w:proofErr w:type="spellEnd"/>
+      <w:proofErr w:type="gramEnd"/>
+      <w:r>
+        <w:rPr>
+          <w:lang w:val="en-US"/>
+        </w:rPr>
+        <w:t xml:space="preserve"> </w:t>
+      </w:r>
+      <w:proofErr w:type="spellStart"/>
+      <w:r>
+        <w:rPr>
+          <w:lang w:val="en-US"/>
+        </w:rPr>
+        <w:t>init</w:t>
+      </w:r>
+      <w:proofErr w:type="spellEnd"/>
+    </w:p>
+    <w:p>
+      <w:pPr>
+        <w:rPr>
+          <w:lang w:val="en-US"/>
+        </w:rPr>
+      </w:pPr>
+      <w:r>
+        <w:rPr>
+          <w:lang w:val="en-US"/>
+        </w:rPr>
+        <w:t>Add remote repository with alias name “</w:t>
+      </w:r>
+      <w:proofErr w:type="spellStart"/>
+      <w:r>
+        <w:rPr>
+          <w:lang w:val="en-US"/>
+        </w:rPr>
+        <w:t>ama</w:t>
+      </w:r>
+      <w:proofErr w:type="spellEnd"/>
+      <w:r>
+        <w:rPr>
+          <w:lang w:val="en-US"/>
+        </w:rPr>
+        <w:t>” (</w:t>
+      </w:r>
+      <w:proofErr w:type="spellStart"/>
+      <w:r>
+        <w:rPr>
+          <w:lang w:val="en-US"/>
+        </w:rPr>
+        <w:t>actionsmanagementapp</w:t>
+      </w:r>
+      <w:proofErr w:type="spellEnd"/>
+      <w:r>
+        <w:rPr>
+          <w:lang w:val="en-US"/>
+        </w:rPr>
+        <w:t>)</w:t>
+      </w:r>
+    </w:p>
+    <w:p>
+      <w:pPr>
+        <w:rPr>
+          <w:lang w:val="en-US"/>
+        </w:rPr>
+      </w:pPr>
+      <w:r>
+        <w:rPr>
+          <w:lang w:val="en-US"/>
+        </w:rPr>
+        <w:t xml:space="preserve">&gt;&gt; </w:t>
+      </w:r>
+      <w:proofErr w:type="spellStart"/>
+      <w:proofErr w:type="gramStart"/>
+      <w:r>
+        <w:rPr>
+          <w:lang w:val="en-US"/>
+        </w:rPr>
+        <w:t>git</w:t>
+      </w:r>
+      <w:proofErr w:type="spellEnd"/>
+      <w:proofErr w:type="gramEnd"/>
+      <w:r>
+        <w:rPr>
+          <w:lang w:val="en-US"/>
+        </w:rPr>
+        <w:t xml:space="preserve"> remote add </w:t>
+      </w:r>
+      <w:proofErr w:type="spellStart"/>
+      <w:r>
+        <w:rPr>
+          <w:lang w:val="en-US"/>
+        </w:rPr>
+        <w:t>ama</w:t>
+      </w:r>
+      <w:proofErr w:type="spellEnd"/>
+      <w:r>
+        <w:rPr>
+          <w:lang w:val="en-US"/>
+        </w:rPr>
+        <w:t xml:space="preserve"> </w:t>
       </w:r>
       <w:hyperlink r:id="rId5" w:history="1">
         <w:r>
@@ -94,11 +170,35 @@
         </w:rPr>
         <w:t xml:space="preserve">&gt;&gt; </w:t>
       </w:r>
-      <w:r>
-        <w:rPr>
-          <w:lang w:val="en-US"/>
-        </w:rPr>
-        <w:t xml:space="preserve">git -c http.sslVerify=false clone </w:t>
+      <w:proofErr w:type="spellStart"/>
+      <w:proofErr w:type="gramStart"/>
+      <w:r>
+        <w:rPr>
+          <w:lang w:val="en-US"/>
+        </w:rPr>
+        <w:t>git</w:t>
+      </w:r>
+      <w:proofErr w:type="spellEnd"/>
+      <w:proofErr w:type="gramEnd"/>
+      <w:r>
+        <w:rPr>
+          <w:lang w:val="en-US"/>
+        </w:rPr>
+        <w:t xml:space="preserve"> -c </w:t>
+      </w:r>
+      <w:proofErr w:type="spellStart"/>
+      <w:r>
+        <w:rPr>
+          <w:lang w:val="en-US"/>
+        </w:rPr>
+        <w:t>http.sslVerify</w:t>
+      </w:r>
+      <w:proofErr w:type="spellEnd"/>
+      <w:r>
+        <w:rPr>
+          <w:lang w:val="en-US"/>
+        </w:rPr>
+        <w:t xml:space="preserve">=false clone </w:t>
       </w:r>
       <w:hyperlink r:id="rId6" w:history="1">
         <w:r>
@@ -133,7 +233,23 @@
         <w:rPr>
           <w:lang w:val="en-US"/>
         </w:rPr>
-        <w:t>&gt;&gt; git add *</w:t>
+        <w:t xml:space="preserve">&gt;&gt; </w:t>
+      </w:r>
+      <w:proofErr w:type="spellStart"/>
+      <w:proofErr w:type="gramStart"/>
+      <w:r>
+        <w:rPr>
+          <w:lang w:val="en-US"/>
+        </w:rPr>
+        <w:t>git</w:t>
+      </w:r>
+      <w:proofErr w:type="spellEnd"/>
+      <w:proofErr w:type="gramEnd"/>
+      <w:r>
+        <w:rPr>
+          <w:lang w:val="en-US"/>
+        </w:rPr>
+        <w:t xml:space="preserve"> add *</w:t>
       </w:r>
     </w:p>
     <w:p>
@@ -159,7 +275,23 @@
         <w:rPr>
           <w:lang w:val="en-US"/>
         </w:rPr>
-        <w:t>&gt;&gt; git status</w:t>
+        <w:t xml:space="preserve">&gt;&gt; </w:t>
+      </w:r>
+      <w:proofErr w:type="spellStart"/>
+      <w:proofErr w:type="gramStart"/>
+      <w:r>
+        <w:rPr>
+          <w:lang w:val="en-US"/>
+        </w:rPr>
+        <w:t>git</w:t>
+      </w:r>
+      <w:proofErr w:type="spellEnd"/>
+      <w:proofErr w:type="gramEnd"/>
+      <w:r>
+        <w:rPr>
+          <w:lang w:val="en-US"/>
+        </w:rPr>
+        <w:t xml:space="preserve"> status</w:t>
       </w:r>
     </w:p>
     <w:p>
@@ -185,7 +317,23 @@
         <w:rPr>
           <w:lang w:val="en-US"/>
         </w:rPr>
-        <w:t xml:space="preserve">&gt;&gt; git diff </w:t>
+        <w:t xml:space="preserve">&gt;&gt; </w:t>
+      </w:r>
+      <w:proofErr w:type="spellStart"/>
+      <w:proofErr w:type="gramStart"/>
+      <w:r>
+        <w:rPr>
+          <w:lang w:val="en-US"/>
+        </w:rPr>
+        <w:t>git</w:t>
+      </w:r>
+      <w:proofErr w:type="spellEnd"/>
+      <w:proofErr w:type="gramEnd"/>
+      <w:r>
+        <w:rPr>
+          <w:lang w:val="en-US"/>
+        </w:rPr>
+        <w:t xml:space="preserve"> diff </w:t>
       </w:r>
     </w:p>
     <w:p>
@@ -211,15 +359,24 @@
         <w:rPr>
           <w:lang w:val="en-US"/>
         </w:rPr>
-        <w:t>&gt;&gt; git log</w:t>
-      </w:r>
-    </w:p>
-    <w:p>
-      <w:pPr>
-        <w:rPr>
-          <w:lang w:val="en-US"/>
-        </w:rPr>
-      </w:pPr>
+        <w:t xml:space="preserve">&gt;&gt; </w:t>
+      </w:r>
+      <w:proofErr w:type="spellStart"/>
+      <w:proofErr w:type="gramStart"/>
+      <w:r>
+        <w:rPr>
+          <w:lang w:val="en-US"/>
+        </w:rPr>
+        <w:t>git</w:t>
+      </w:r>
+      <w:proofErr w:type="spellEnd"/>
+      <w:proofErr w:type="gramEnd"/>
+      <w:r>
+        <w:rPr>
+          <w:lang w:val="en-US"/>
+        </w:rPr>
+        <w:t xml:space="preserve"> log</w:t>
+      </w:r>
     </w:p>
     <w:p>
       <w:pPr>
@@ -244,47 +401,113 @@
         <w:rPr>
           <w:lang w:val="en-US"/>
         </w:rPr>
-        <w:t>&gt;&gt; git help</w:t>
-      </w:r>
-    </w:p>
-    <w:p>
-      <w:pPr>
-        <w:rPr>
-          <w:lang w:val="en-US"/>
-        </w:rPr>
-      </w:pPr>
-    </w:p>
-    <w:p>
-      <w:pPr>
-        <w:rPr>
-          <w:lang w:val="en-US"/>
-        </w:rPr>
-      </w:pPr>
-      <w:r>
-        <w:rPr>
-          <w:lang w:val="en-US"/>
-        </w:rPr>
-        <w:t>To fetch remote repository</w:t>
-      </w:r>
-    </w:p>
-    <w:p>
-      <w:pPr>
-        <w:rPr>
-          <w:lang w:val="en-US"/>
-        </w:rPr>
-      </w:pPr>
-      <w:r>
-        <w:rPr>
-          <w:lang w:val="en-US"/>
-        </w:rPr>
-        <w:t xml:space="preserve">git -c http.sslVerify=false fetch </w:t>
+        <w:t xml:space="preserve">&gt;&gt; </w:t>
+      </w:r>
+      <w:proofErr w:type="spellStart"/>
+      <w:proofErr w:type="gramStart"/>
+      <w:r>
+        <w:rPr>
+          <w:lang w:val="en-US"/>
+        </w:rPr>
+        <w:t>git</w:t>
+      </w:r>
+      <w:proofErr w:type="spellEnd"/>
+      <w:proofErr w:type="gramEnd"/>
+      <w:r>
+        <w:rPr>
+          <w:lang w:val="en-US"/>
+        </w:rPr>
+        <w:t xml:space="preserve"> help</w:t>
+      </w:r>
+    </w:p>
+    <w:p>
+      <w:pPr>
+        <w:rPr>
+          <w:lang w:val="en-US"/>
+        </w:rPr>
+      </w:pPr>
+    </w:p>
+    <w:p>
+      <w:pPr>
+        <w:rPr>
+          <w:lang w:val="en-US"/>
+        </w:rPr>
+      </w:pPr>
+      <w:r>
+        <w:rPr>
+          <w:lang w:val="en-US"/>
+        </w:rPr>
+        <w:t>To pull remote</w:t>
+      </w:r>
+      <w:r>
+        <w:rPr>
+          <w:lang w:val="en-US"/>
+        </w:rPr>
+        <w:t xml:space="preserve"> repository</w:t>
+      </w:r>
+    </w:p>
+    <w:p>
+      <w:pPr>
+        <w:rPr>
+          <w:lang w:val="en-US"/>
+        </w:rPr>
+      </w:pPr>
+      <w:proofErr w:type="spellStart"/>
+      <w:proofErr w:type="gramStart"/>
+      <w:r>
+        <w:rPr>
+          <w:lang w:val="en-US"/>
+        </w:rPr>
+        <w:t>git</w:t>
+      </w:r>
+      <w:proofErr w:type="spellEnd"/>
+      <w:proofErr w:type="gramEnd"/>
+      <w:r>
+        <w:rPr>
+          <w:lang w:val="en-US"/>
+        </w:rPr>
+        <w:t xml:space="preserve"> -c </w:t>
+      </w:r>
+      <w:proofErr w:type="spellStart"/>
+      <w:r>
+        <w:rPr>
+          <w:lang w:val="en-US"/>
+        </w:rPr>
+        <w:t>http.sslVerify</w:t>
+      </w:r>
+      <w:proofErr w:type="spellEnd"/>
+      <w:r>
+        <w:rPr>
+          <w:lang w:val="en-US"/>
+        </w:rPr>
+        <w:t xml:space="preserve">=false </w:t>
+      </w:r>
+      <w:r>
+        <w:rPr>
+          <w:lang w:val="en-US"/>
+        </w:rPr>
+        <w:t>pull</w:t>
+      </w:r>
+      <w:r>
+        <w:rPr>
+          <w:lang w:val="en-US"/>
+        </w:rPr>
+        <w:t xml:space="preserve"> </w:t>
       </w:r>
       <w:commentRangeStart w:id="0"/>
-      <w:r>
-        <w:rPr>
-          <w:lang w:val="en-US"/>
-        </w:rPr>
-        <w:t xml:space="preserve">ama </w:t>
+      <w:proofErr w:type="spellStart"/>
+      <w:r>
+        <w:rPr>
+          <w:lang w:val="en-US"/>
+        </w:rPr>
+        <w:t>ama</w:t>
+      </w:r>
+      <w:proofErr w:type="spellEnd"/>
+      <w:r>
+        <w:rPr>
+          <w:lang w:val="en-US"/>
+        </w:rPr>
+        <w:t xml:space="preserve"> </w:t>
       </w:r>
       <w:commentRangeEnd w:id="0"/>
       <w:r>
@@ -293,12 +516,382 @@
         </w:rPr>
         <w:commentReference w:id="0"/>
       </w:r>
-      <w:r>
-        <w:rPr>
-          <w:lang w:val="en-US"/>
-        </w:rPr>
-        <w:t>master</w:t>
-      </w:r>
+    </w:p>
+    <w:p>
+      <w:pPr>
+        <w:rPr>
+          <w:b/>
+          <w:u w:val="single"/>
+          <w:lang w:val="en-US"/>
+        </w:rPr>
+      </w:pPr>
+      <w:r>
+        <w:rPr>
+          <w:b/>
+          <w:u w:val="single"/>
+          <w:lang w:val="en-US"/>
+        </w:rPr>
+        <w:t>Working with branches</w:t>
+      </w:r>
+    </w:p>
+    <w:p>
+      <w:pPr>
+        <w:rPr>
+          <w:b/>
+          <w:lang w:val="en-US"/>
+        </w:rPr>
+      </w:pPr>
+      <w:r>
+        <w:rPr>
+          <w:b/>
+          <w:lang w:val="en-US"/>
+        </w:rPr>
+        <w:t>Create a new local branch and check it out</w:t>
+      </w:r>
+    </w:p>
+    <w:p>
+      <w:pPr>
+        <w:rPr>
+          <w:lang w:val="en-US"/>
+        </w:rPr>
+      </w:pPr>
+      <w:r>
+        <w:rPr>
+          <w:lang w:val="en-US"/>
+        </w:rPr>
+        <w:t xml:space="preserve">&gt;&gt; </w:t>
+      </w:r>
+      <w:proofErr w:type="spellStart"/>
+      <w:r>
+        <w:rPr>
+          <w:lang w:val="en-US"/>
+        </w:rPr>
+        <w:t>Git</w:t>
+      </w:r>
+      <w:proofErr w:type="spellEnd"/>
+      <w:r>
+        <w:rPr>
+          <w:lang w:val="en-US"/>
+        </w:rPr>
+        <w:t xml:space="preserve"> checkout –b [name of the new branch]</w:t>
+      </w:r>
+    </w:p>
+    <w:p>
+      <w:pPr>
+        <w:rPr>
+          <w:b/>
+          <w:lang w:val="en-US"/>
+        </w:rPr>
+      </w:pPr>
+      <w:r>
+        <w:rPr>
+          <w:b/>
+          <w:lang w:val="en-US"/>
+        </w:rPr>
+        <w:t>Add a remote for the branch</w:t>
+      </w:r>
+    </w:p>
+    <w:p>
+      <w:pPr>
+        <w:rPr>
+          <w:lang w:val="en-US"/>
+        </w:rPr>
+      </w:pPr>
+      <w:r>
+        <w:rPr>
+          <w:lang w:val="en-US"/>
+        </w:rPr>
+        <w:t xml:space="preserve">&gt;&gt; </w:t>
+      </w:r>
+      <w:proofErr w:type="spellStart"/>
+      <w:proofErr w:type="gramStart"/>
+      <w:r>
+        <w:rPr>
+          <w:lang w:val="en-US"/>
+        </w:rPr>
+        <w:t>git</w:t>
+      </w:r>
+      <w:proofErr w:type="spellEnd"/>
+      <w:proofErr w:type="gramEnd"/>
+      <w:r>
+        <w:rPr>
+          <w:lang w:val="en-US"/>
+        </w:rPr>
+        <w:t xml:space="preserve"> remote add [</w:t>
+      </w:r>
+      <w:proofErr w:type="spellStart"/>
+      <w:r>
+        <w:rPr>
+          <w:lang w:val="en-US"/>
+        </w:rPr>
+        <w:t>name_of_your_remote</w:t>
+      </w:r>
+      <w:proofErr w:type="spellEnd"/>
+      <w:r>
+        <w:rPr>
+          <w:lang w:val="en-US"/>
+        </w:rPr>
+        <w:t>]</w:t>
+      </w:r>
+    </w:p>
+    <w:p>
+      <w:pPr>
+        <w:rPr>
+          <w:b/>
+          <w:lang w:val="en-US"/>
+        </w:rPr>
+      </w:pPr>
+      <w:r>
+        <w:rPr>
+          <w:b/>
+          <w:lang w:val="en-US"/>
+        </w:rPr>
+        <w:t>Push the changes from the commit to the remote branch</w:t>
+      </w:r>
+    </w:p>
+    <w:p>
+      <w:pPr>
+        <w:rPr>
+          <w:lang w:val="en-US"/>
+        </w:rPr>
+      </w:pPr>
+      <w:r>
+        <w:rPr>
+          <w:lang w:val="en-US"/>
+        </w:rPr>
+        <w:t xml:space="preserve">&gt;&gt; </w:t>
+      </w:r>
+      <w:proofErr w:type="spellStart"/>
+      <w:proofErr w:type="gramStart"/>
+      <w:r>
+        <w:rPr>
+          <w:lang w:val="en-US"/>
+        </w:rPr>
+        <w:t>git</w:t>
+      </w:r>
+      <w:proofErr w:type="spellEnd"/>
+      <w:proofErr w:type="gramEnd"/>
+      <w:r>
+        <w:rPr>
+          <w:lang w:val="en-US"/>
+        </w:rPr>
+        <w:t xml:space="preserve"> push [</w:t>
+      </w:r>
+      <w:proofErr w:type="spellStart"/>
+      <w:r>
+        <w:rPr>
+          <w:lang w:val="en-US"/>
+        </w:rPr>
+        <w:t>name_of_your_new_remote</w:t>
+      </w:r>
+      <w:proofErr w:type="spellEnd"/>
+      <w:r>
+        <w:rPr>
+          <w:lang w:val="en-US"/>
+        </w:rPr>
+        <w:t>] [</w:t>
+      </w:r>
+      <w:proofErr w:type="spellStart"/>
+      <w:r>
+        <w:rPr>
+          <w:lang w:val="en-US"/>
+        </w:rPr>
+        <w:t>name_of_your_branch</w:t>
+      </w:r>
+      <w:proofErr w:type="spellEnd"/>
+      <w:r>
+        <w:rPr>
+          <w:lang w:val="en-US"/>
+        </w:rPr>
+        <w:t>]</w:t>
+      </w:r>
+    </w:p>
+    <w:p>
+      <w:pPr>
+        <w:rPr>
+          <w:b/>
+          <w:lang w:val="en-US"/>
+        </w:rPr>
+      </w:pPr>
+      <w:r>
+        <w:rPr>
+          <w:b/>
+          <w:lang w:val="en-US"/>
+        </w:rPr>
+        <w:t>To merge branch (if the repository is called develop)</w:t>
+      </w:r>
+    </w:p>
+    <w:p>
+      <w:pPr>
+        <w:rPr>
+          <w:lang w:val="en-US"/>
+        </w:rPr>
+      </w:pPr>
+      <w:proofErr w:type="spellStart"/>
+      <w:proofErr w:type="gramStart"/>
+      <w:r>
+        <w:rPr>
+          <w:lang w:val="en-US"/>
+        </w:rPr>
+        <w:lastRenderedPageBreak/>
+        <w:t>git</w:t>
+      </w:r>
+      <w:proofErr w:type="spellEnd"/>
+      <w:proofErr w:type="gramEnd"/>
+      <w:r>
+        <w:rPr>
+          <w:lang w:val="en-US"/>
+        </w:rPr>
+        <w:t xml:space="preserve"> merge [</w:t>
+      </w:r>
+      <w:proofErr w:type="spellStart"/>
+      <w:r>
+        <w:rPr>
+          <w:lang w:val="en-US"/>
+        </w:rPr>
+        <w:t>name_of_your_remote</w:t>
+      </w:r>
+      <w:proofErr w:type="spellEnd"/>
+      <w:r>
+        <w:rPr>
+          <w:lang w:val="en-US"/>
+        </w:rPr>
+        <w:t>]/develop</w:t>
+      </w:r>
+    </w:p>
+    <w:p>
+      <w:pPr>
+        <w:rPr>
+          <w:b/>
+          <w:lang w:val="en-US"/>
+        </w:rPr>
+      </w:pPr>
+      <w:r>
+        <w:rPr>
+          <w:b/>
+          <w:lang w:val="en-US"/>
+        </w:rPr>
+        <w:t>Force deletion of branch locally</w:t>
+      </w:r>
+      <w:bookmarkStart w:id="1" w:name="_GoBack"/>
+      <w:bookmarkEnd w:id="1"/>
+    </w:p>
+    <w:p>
+      <w:pPr>
+        <w:rPr>
+          <w:lang w:val="en-US"/>
+        </w:rPr>
+      </w:pPr>
+      <w:r>
+        <w:rPr>
+          <w:lang w:val="en-US"/>
+        </w:rPr>
+        <w:t xml:space="preserve">&gt;&gt; </w:t>
+      </w:r>
+      <w:proofErr w:type="spellStart"/>
+      <w:proofErr w:type="gramStart"/>
+      <w:r>
+        <w:rPr>
+          <w:lang w:val="en-US"/>
+        </w:rPr>
+        <w:t>git</w:t>
+      </w:r>
+      <w:proofErr w:type="spellEnd"/>
+      <w:proofErr w:type="gramEnd"/>
+      <w:r>
+        <w:rPr>
+          <w:lang w:val="en-US"/>
+        </w:rPr>
+        <w:t xml:space="preserve"> branch -D [</w:t>
+      </w:r>
+      <w:proofErr w:type="spellStart"/>
+      <w:r>
+        <w:rPr>
+          <w:lang w:val="en-US"/>
+        </w:rPr>
+        <w:t>name_of_your_new_branch</w:t>
+      </w:r>
+      <w:proofErr w:type="spellEnd"/>
+      <w:r>
+        <w:rPr>
+          <w:lang w:val="en-US"/>
+        </w:rPr>
+        <w:t>]</w:t>
+      </w:r>
+    </w:p>
+    <w:p>
+      <w:pPr>
+        <w:rPr>
+          <w:b/>
+          <w:lang w:val="en-US"/>
+        </w:rPr>
+      </w:pPr>
+      <w:r>
+        <w:rPr>
+          <w:b/>
+          <w:lang w:val="en-US"/>
+        </w:rPr>
+        <w:t xml:space="preserve">Delete the branch on </w:t>
+      </w:r>
+      <w:proofErr w:type="spellStart"/>
+      <w:r>
+        <w:rPr>
+          <w:b/>
+          <w:lang w:val="en-US"/>
+        </w:rPr>
+        <w:t>Github</w:t>
+      </w:r>
+      <w:proofErr w:type="spellEnd"/>
+    </w:p>
+    <w:p>
+      <w:pPr>
+        <w:rPr>
+          <w:lang w:val="en-US"/>
+        </w:rPr>
+      </w:pPr>
+      <w:r>
+        <w:rPr>
+          <w:lang w:val="en-US"/>
+        </w:rPr>
+        <w:t xml:space="preserve">&gt;&gt; </w:t>
+      </w:r>
+      <w:proofErr w:type="spellStart"/>
+      <w:proofErr w:type="gramStart"/>
+      <w:r>
+        <w:rPr>
+          <w:lang w:val="en-US"/>
+        </w:rPr>
+        <w:t>git</w:t>
+      </w:r>
+      <w:proofErr w:type="spellEnd"/>
+      <w:proofErr w:type="gramEnd"/>
+      <w:r>
+        <w:rPr>
+          <w:lang w:val="en-US"/>
+        </w:rPr>
+        <w:t xml:space="preserve"> push origin :[</w:t>
+      </w:r>
+      <w:proofErr w:type="spellStart"/>
+      <w:r>
+        <w:rPr>
+          <w:lang w:val="en-US"/>
+        </w:rPr>
+        <w:t>name_of_your_new_branch</w:t>
+      </w:r>
+      <w:proofErr w:type="spellEnd"/>
+      <w:r>
+        <w:rPr>
+          <w:lang w:val="en-US"/>
+        </w:rPr>
+        <w:t>]</w:t>
+      </w:r>
+    </w:p>
+    <w:p>
+      <w:pPr>
+        <w:rPr>
+          <w:lang w:val="en-US"/>
+        </w:rPr>
+      </w:pPr>
     </w:p>
     <w:p>
       <w:pPr>
@@ -339,8 +932,6 @@
         </w:rPr>
         <w:t>The repository name</w:t>
       </w:r>
-      <w:bookmarkStart w:id="1" w:name="_GoBack"/>
-      <w:bookmarkEnd w:id="1"/>
     </w:p>
   </w:comment>
 </w:comments>

</xml_diff>